<commit_message>
[Windows] * Support for new message format
[Web]
* Introduce new format message
</commit_message>
<xml_diff>
--- a/Others/Relatorio Final.docx
+++ b/Others/Relatorio Final.docx
@@ -19062,6 +19062,63 @@
         <w:autoSpaceDN w:val="0"/>
         <w:adjustRightInd w:val="0"/>
         <w:spacing w:after="0" w:line="240" w:lineRule="auto"/>
+        <w:ind w:firstLine="720"/>
+        <w:rPr>
+          <w:rFonts w:ascii="Helvetica" w:hAnsi="Helvetica" w:cs="Helvetica"/>
+          <w:sz w:val="24"/>
+          <w:szCs w:val="24"/>
+        </w:rPr>
+      </w:pPr>
+      <w:r>
+        <w:rPr>
+          <w:rFonts w:ascii="Helvetica" w:hAnsi="Helvetica" w:cs="Helvetica"/>
+          <w:sz w:val="24"/>
+          <w:szCs w:val="24"/>
+        </w:rPr>
+        <w:t xml:space="preserve">De notar que cada cliente ficará resposável de guardar o número de ordem que recebeu em último lugar visto que cada dispositivo teria um estado diferente não faria sentido o servidor gerir tal estado. De notar também que para a resolução dos casos em que utilizadores recorrem a este serviço num só dispositivo, e só ao fim de ter passado algum tempo de utilização inscrevem outro dispositivo, neste caso poderia ser ignorado o primeiro pedido de </w:t>
+      </w:r>
+      <w:r>
+        <w:rPr>
+          <w:rFonts w:ascii="Helvetica" w:hAnsi="Helvetica" w:cs="Helvetica"/>
+          <w:i/>
+          <w:sz w:val="24"/>
+          <w:szCs w:val="24"/>
+        </w:rPr>
+        <w:t>push</w:t>
+      </w:r>
+      <w:r>
+        <w:rPr>
+          <w:rFonts w:ascii="Helvetica" w:hAnsi="Helvetica" w:cs="Helvetica"/>
+          <w:sz w:val="24"/>
+          <w:szCs w:val="24"/>
+        </w:rPr>
+        <w:t xml:space="preserve"> deste novo dispositivo, caso este se encontra-se na sistuação anteriormente referida. Assim, no momento de autenticação o cliente não só recebe o </w:t>
+      </w:r>
+      <w:r>
+        <w:rPr>
+          <w:rFonts w:ascii="Helvetica" w:hAnsi="Helvetica" w:cs="Helvetica"/>
+          <w:i/>
+          <w:sz w:val="24"/>
+          <w:szCs w:val="24"/>
+        </w:rPr>
+        <w:t>id</w:t>
+      </w:r>
+      <w:r>
+        <w:rPr>
+          <w:rFonts w:ascii="Helvetica" w:hAnsi="Helvetica" w:cs="Helvetica"/>
+          <w:sz w:val="24"/>
+          <w:szCs w:val="24"/>
+        </w:rPr>
+        <w:t xml:space="preserve"> da conta, como o último número de ordem da sua conta.</w:t>
+      </w:r>
+    </w:p>
+    <w:p>
+      <w:pPr>
+        <w:widowControl w:val="0"/>
+        <w:autoSpaceDE w:val="0"/>
+        <w:autoSpaceDN w:val="0"/>
+        <w:adjustRightInd w:val="0"/>
+        <w:spacing w:after="0" w:line="240" w:lineRule="auto"/>
         <w:rPr>
           <w:rFonts w:ascii="Helvetica" w:hAnsi="Helvetica" w:cs="Helvetica"/>
           <w:b/>
@@ -19192,102 +19249,8 @@
           <w:szCs w:val="32"/>
         </w:rPr>
       </w:pPr>
-    </w:p>
-    <w:p>
-      <w:pPr>
-        <w:widowControl w:val="0"/>
-        <w:autoSpaceDE w:val="0"/>
-        <w:autoSpaceDN w:val="0"/>
-        <w:adjustRightInd w:val="0"/>
-        <w:spacing w:after="0" w:line="240" w:lineRule="auto"/>
-        <w:rPr>
-          <w:rFonts w:ascii="Helvetica" w:hAnsi="Helvetica" w:cs="Helvetica"/>
-          <w:b/>
-          <w:bCs/>
-          <w:sz w:val="32"/>
-          <w:szCs w:val="32"/>
-        </w:rPr>
-      </w:pPr>
-    </w:p>
-    <w:p>
-      <w:pPr>
-        <w:widowControl w:val="0"/>
-        <w:autoSpaceDE w:val="0"/>
-        <w:autoSpaceDN w:val="0"/>
-        <w:adjustRightInd w:val="0"/>
-        <w:spacing w:after="0" w:line="240" w:lineRule="auto"/>
-        <w:rPr>
-          <w:rFonts w:ascii="Helvetica" w:hAnsi="Helvetica" w:cs="Helvetica"/>
-          <w:b/>
-          <w:bCs/>
-          <w:sz w:val="32"/>
-          <w:szCs w:val="32"/>
-        </w:rPr>
-      </w:pPr>
-    </w:p>
-    <w:p>
-      <w:pPr>
-        <w:widowControl w:val="0"/>
-        <w:autoSpaceDE w:val="0"/>
-        <w:autoSpaceDN w:val="0"/>
-        <w:adjustRightInd w:val="0"/>
-        <w:spacing w:after="0" w:line="240" w:lineRule="auto"/>
-        <w:rPr>
-          <w:rFonts w:ascii="Helvetica" w:hAnsi="Helvetica" w:cs="Helvetica"/>
-          <w:b/>
-          <w:bCs/>
-          <w:sz w:val="32"/>
-          <w:szCs w:val="32"/>
-        </w:rPr>
-      </w:pPr>
-    </w:p>
-    <w:p>
-      <w:pPr>
-        <w:widowControl w:val="0"/>
-        <w:autoSpaceDE w:val="0"/>
-        <w:autoSpaceDN w:val="0"/>
-        <w:adjustRightInd w:val="0"/>
-        <w:spacing w:after="0" w:line="240" w:lineRule="auto"/>
-        <w:rPr>
-          <w:rFonts w:ascii="Helvetica" w:hAnsi="Helvetica" w:cs="Helvetica"/>
-          <w:b/>
-          <w:bCs/>
-          <w:sz w:val="32"/>
-          <w:szCs w:val="32"/>
-        </w:rPr>
-      </w:pPr>
-    </w:p>
-    <w:p>
-      <w:pPr>
-        <w:widowControl w:val="0"/>
-        <w:autoSpaceDE w:val="0"/>
-        <w:autoSpaceDN w:val="0"/>
-        <w:adjustRightInd w:val="0"/>
-        <w:spacing w:after="0" w:line="240" w:lineRule="auto"/>
-        <w:rPr>
-          <w:rFonts w:ascii="Helvetica" w:hAnsi="Helvetica" w:cs="Helvetica"/>
-          <w:b/>
-          <w:bCs/>
-          <w:sz w:val="32"/>
-          <w:szCs w:val="32"/>
-        </w:rPr>
-      </w:pPr>
-    </w:p>
-    <w:p>
-      <w:pPr>
-        <w:widowControl w:val="0"/>
-        <w:autoSpaceDE w:val="0"/>
-        <w:autoSpaceDN w:val="0"/>
-        <w:adjustRightInd w:val="0"/>
-        <w:spacing w:after="0" w:line="240" w:lineRule="auto"/>
-        <w:rPr>
-          <w:rFonts w:ascii="Helvetica" w:hAnsi="Helvetica" w:cs="Helvetica"/>
-          <w:b/>
-          <w:bCs/>
-          <w:sz w:val="32"/>
-          <w:szCs w:val="32"/>
-        </w:rPr>
-      </w:pPr>
+      <w:bookmarkStart w:id="7" w:name="_GoBack"/>
+      <w:bookmarkEnd w:id="7"/>
       <w:r>
         <w:rPr>
           <w:rFonts w:ascii="Helvetica" w:hAnsi="Helvetica" w:cs="Helvetica"/>
@@ -20407,10 +20370,10 @@
           <w:szCs w:val="24"/>
         </w:rPr>
       </w:pPr>
-      <w:bookmarkStart w:id="7" w:name="page10"/>
-      <w:bookmarkStart w:id="8" w:name="page11"/>
-      <w:bookmarkEnd w:id="7"/>
+      <w:bookmarkStart w:id="8" w:name="page10"/>
+      <w:bookmarkStart w:id="9" w:name="page11"/>
       <w:bookmarkEnd w:id="8"/>
+      <w:bookmarkEnd w:id="9"/>
       <w:r>
         <w:rPr>
           <w:rFonts w:ascii="Helvetica" w:hAnsi="Helvetica" w:cs="Helvetica"/>
@@ -22479,8 +22442,8 @@
           <w:szCs w:val="24"/>
         </w:rPr>
       </w:pPr>
-      <w:bookmarkStart w:id="9" w:name="page12"/>
-      <w:bookmarkEnd w:id="9"/>
+      <w:bookmarkStart w:id="10" w:name="page12"/>
+      <w:bookmarkEnd w:id="10"/>
       <w:r>
         <w:rPr>
           <w:rFonts w:ascii="Helvetica" w:hAnsi="Helvetica" w:cs="Helvetica"/>
@@ -26742,8 +26705,8 @@
           <w:szCs w:val="32"/>
         </w:rPr>
       </w:pPr>
-      <w:bookmarkStart w:id="10" w:name="page13"/>
-      <w:bookmarkEnd w:id="10"/>
+      <w:bookmarkStart w:id="11" w:name="page13"/>
+      <w:bookmarkEnd w:id="11"/>
       <w:r>
         <w:rPr>
           <w:rFonts w:ascii="Helvetica" w:hAnsi="Helvetica" w:cs="Helvetica"/>
@@ -37419,7 +37382,6 @@
         </w:rPr>
         <w:t xml:space="preserve">o caso do </w:t>
       </w:r>
-      <w:bookmarkStart w:id="11" w:name="_GoBack"/>
       <w:r>
         <w:rPr>
           <w:rFonts w:ascii="Helvetica" w:hAnsi="Helvetica" w:cs="Helvetica"/>
@@ -37429,7 +37391,6 @@
         </w:rPr>
         <w:t>Windows</w:t>
       </w:r>
-      <w:bookmarkEnd w:id="11"/>
       <w:r>
         <w:rPr>
           <w:rFonts w:ascii="Helvetica" w:hAnsi="Helvetica" w:cs="Helvetica"/>
@@ -37727,29 +37688,13 @@
         </w:rPr>
         <w:t>.</w:t>
       </w:r>
-    </w:p>
-    <w:p>
-      <w:pPr>
-        <w:widowControl w:val="0"/>
-        <w:autoSpaceDE w:val="0"/>
-        <w:autoSpaceDN w:val="0"/>
-        <w:adjustRightInd w:val="0"/>
-        <w:spacing w:after="0" w:line="240" w:lineRule="auto"/>
-        <w:rPr>
-          <w:rFonts w:ascii="Helvetica" w:hAnsi="Helvetica" w:cs="Helvetica"/>
-          <w:b/>
-          <w:bCs/>
-          <w:sz w:val="32"/>
-          <w:szCs w:val="32"/>
-        </w:rPr>
-      </w:pPr>
-      <w:r>
-        <w:rPr>
-          <w:rFonts w:ascii="Helvetica" w:hAnsi="Helvetica" w:cs="Helvetica"/>
-          <w:sz w:val="24"/>
-          <w:szCs w:val="24"/>
-        </w:rPr>
-        <w:tab/>
+      <w:r>
+        <w:rPr>
+          <w:rFonts w:ascii="Helvetica" w:hAnsi="Helvetica" w:cs="Helvetica"/>
+          <w:sz w:val="24"/>
+          <w:szCs w:val="24"/>
+        </w:rPr>
+        <w:t xml:space="preserve"> </w:t>
       </w:r>
       <w:r>
         <w:rPr>
@@ -38364,7 +38309,7 @@
       <w:rPr>
         <w:noProof/>
       </w:rPr>
-      <w:t>37</w:t>
+      <w:t>27</w:t>
     </w:r>
     <w:r>
       <w:fldChar w:fldCharType="end"/>
@@ -41595,7 +41540,7 @@
 </file>
 
 <file path=customXml/itemProps1.xml><?xml version="1.0" encoding="utf-8"?>
-<ds:datastoreItem xmlns:ds="http://schemas.openxmlformats.org/officeDocument/2006/customXml" ds:itemID="{C8F1BDA8-1247-4092-99CA-E3D06060FDB5}">
+<ds:datastoreItem xmlns:ds="http://schemas.openxmlformats.org/officeDocument/2006/customXml" ds:itemID="{7C86228D-1141-45A9-9D8A-FBFEFF5DF0B0}">
   <ds:schemaRefs>
     <ds:schemaRef ds:uri="http://schemas.openxmlformats.org/officeDocument/2006/bibliography"/>
   </ds:schemaRefs>

</xml_diff>